<commit_message>
feat: replace ObjectDeleter with WmlUtils for content removal
Migrate object deletion functionalities to WmlUtils and remove the obsolete ObjectDeleter class. Streamline operations by consolidating delete methods under WmlUtils, improving maintainability and reducing redundancy.
</commit_message>
<xml_diff>
--- a/test/sources/footnotes.docx
+++ b/test/sources/footnotes.docx
@@ -39,6 +39,7 @@
       </w:r>
     </w:p>
     <w:p>
+      <w:commentRangeStart w:id="0"/>
       <w:r>
         <w:t>Homer Simpson, the patriarch of the Simpson family, is well-known for his love of donuts and Duff beer</w:t>
       </w:r>
@@ -59,6 +60,13 @@
       </w:r>
       <w:r>
         <w:t>.</w:t>
+      </w:r>
+      <w:commentRangeEnd w:id="0"/>
+      <w:r>
+        <w:rPr>
+          <w:rStyle w:val="Marquedecommentaire"/>
+        </w:rPr>
+        <w:commentReference w:id="0"/>
       </w:r>
     </w:p>
     <w:p>
@@ -75,7 +83,11 @@
     </w:p>
     <w:p>
       <w:r>
-        <w:t>Marge Simpson, with her iconic blue hair, is the moral center of the family. She manages the household with grace and patience</w:t>
+        <w:t xml:space="preserve">Marge Simpson, with her iconic blue hair, is the moral center of the family. She manages the household with </w:t>
+      </w:r>
+      <w:commentRangeStart w:id="1"/>
+      <w:r>
+        <w:t>grace and patience</w:t>
       </w:r>
       <w:r>
         <w:rPr>
@@ -84,7 +96,17 @@
         <w:footnoteReference w:id="3"/>
       </w:r>
       <w:r>
-        <w:t>. Despite the chaos around her, Marge always finds a way to keep the family together.</w:t>
+        <w:t xml:space="preserve">. Despite </w:t>
+      </w:r>
+      <w:commentRangeEnd w:id="1"/>
+      <w:r>
+        <w:rPr>
+          <w:rStyle w:val="Marquedecommentaire"/>
+        </w:rPr>
+        <w:commentReference w:id="1"/>
+      </w:r>
+      <w:r>
+        <w:t>the chaos around her, Marge always finds a way to keep the family together.</w:t>
       </w:r>
     </w:p>
     <w:p>
@@ -95,6 +117,7 @@
           <w:numId w:val="3"/>
         </w:numPr>
       </w:pPr>
+      <w:commentRangeStart w:id="2"/>
       <w:r>
         <w:t>Bart Simpson: The Troublemaker</w:t>
       </w:r>
@@ -111,6 +134,13 @@
       </w:r>
       <w:r>
         <w:t>.</w:t>
+      </w:r>
+      <w:commentRangeEnd w:id="2"/>
+      <w:r>
+        <w:rPr>
+          <w:rStyle w:val="Marquedecommentaire"/>
+        </w:rPr>
+        <w:commentReference w:id="2"/>
       </w:r>
     </w:p>
     <w:tbl>
@@ -177,7 +207,21 @@
           </w:tcPr>
           <w:p>
             <w:r>
-              <w:t>Homer Simpson</w:t>
+              <w:t xml:space="preserve">Homer </w:t>
+            </w:r>
+            <w:commentRangeStart w:id="3"/>
+            <w:r>
+              <w:t>Simpson</w:t>
+            </w:r>
+            <w:commentRangeEnd w:id="3"/>
+            <w:r>
+              <w:rPr>
+                <w:rStyle w:val="Marquedecommentaire"/>
+                <w:b w:val="0"/>
+                <w:bCs w:val="0"/>
+                <w:color w:val="auto"/>
+              </w:rPr>
+              <w:commentReference w:id="3"/>
             </w:r>
           </w:p>
         </w:tc>
@@ -448,6 +492,102 @@
     </w:sectPr>
   </w:body>
 </w:document>
+</file>
+
+<file path=word/comments.xml><?xml version="1.0" encoding="utf-8"?>
+<w:comments xmlns:wpc="http://schemas.microsoft.com/office/word/2010/wordprocessingCanvas" xmlns:cx="http://schemas.microsoft.com/office/drawing/2014/chartex" xmlns:cx1="http://schemas.microsoft.com/office/drawing/2015/9/8/chartex" xmlns:cx2="http://schemas.microsoft.com/office/drawing/2015/10/21/chartex" xmlns:cx3="http://schemas.microsoft.com/office/drawing/2016/5/9/chartex" xmlns:cx4="http://schemas.microsoft.com/office/drawing/2016/5/10/chartex" xmlns:cx5="http://schemas.microsoft.com/office/drawing/2016/5/11/chartex" xmlns:cx6="http://schemas.microsoft.com/office/drawing/2016/5/12/chartex" xmlns:cx7="http://schemas.microsoft.com/office/drawing/2016/5/13/chartex" xmlns:cx8="http://schemas.microsoft.com/office/drawing/2016/5/14/chartex" xmlns:mc="http://schemas.openxmlformats.org/markup-compatibility/2006" xmlns:aink="http://schemas.microsoft.com/office/drawing/2016/ink" xmlns:am3d="http://schemas.microsoft.com/office/drawing/2017/model3d" xmlns:o="urn:schemas-microsoft-com:office:office" xmlns:oel="http://schemas.microsoft.com/office/2019/extlst" xmlns:r="http://schemas.openxmlformats.org/officeDocument/2006/relationships" xmlns:m="http://schemas.openxmlformats.org/officeDocument/2006/math" xmlns:v="urn:schemas-microsoft-com:vml" xmlns:wp14="http://schemas.microsoft.com/office/word/2010/wordprocessingDrawing" xmlns:wp="http://schemas.openxmlformats.org/drawingml/2006/wordprocessingDrawing" xmlns:w10="urn:schemas-microsoft-com:office:word" xmlns:w="http://schemas.openxmlformats.org/wordprocessingml/2006/main" xmlns:w14="http://schemas.microsoft.com/office/word/2010/wordml" xmlns:w15="http://schemas.microsoft.com/office/word/2012/wordml" xmlns:w16cex="http://schemas.microsoft.com/office/word/2018/wordml/cex" xmlns:w16cid="http://schemas.microsoft.com/office/word/2016/wordml/cid" xmlns:w16="http://schemas.microsoft.com/office/word/2018/wordml" xmlns:w16du="http://schemas.microsoft.com/office/word/2023/wordml/word16du" xmlns:w16sdtdh="http://schemas.microsoft.com/office/word/2020/wordml/sdtdatahash" xmlns:w16se="http://schemas.microsoft.com/office/word/2015/wordml/symex" xmlns:wpg="http://schemas.microsoft.com/office/word/2010/wordprocessingGroup" xmlns:wpi="http://schemas.microsoft.com/office/word/2010/wordprocessingInk" xmlns:wne="http://schemas.microsoft.com/office/word/2006/wordml" xmlns:wps="http://schemas.microsoft.com/office/word/2010/wordprocessingShape" mc:Ignorable="w14 w15 w16se w16cid w16 w16cex w16sdtdh w16du wp14">
+  <w:comment w:id="0" w:author="Joseph Verron" w:date="2024-12-08T16:14:00Z" w:initials="JV">
+    <w:p>
+      <w:pPr>
+        <w:pStyle w:val="Commentaire"/>
+      </w:pPr>
+      <w:r>
+        <w:rPr>
+          <w:rStyle w:val="Marquedecommentaire"/>
+        </w:rPr>
+        <w:annotationRef/>
+      </w:r>
+      <w:r>
+        <w:t>displayParagraphIf(false)</w:t>
+      </w:r>
+    </w:p>
+  </w:comment>
+  <w:comment w:id="1" w:author="Joseph Verron" w:date="2024-12-08T16:15:00Z" w:initials="JV">
+    <w:p>
+      <w:pPr>
+        <w:pStyle w:val="Commentaire"/>
+      </w:pPr>
+      <w:r>
+        <w:rPr>
+          <w:rStyle w:val="Marquedecommentaire"/>
+        </w:rPr>
+        <w:annotationRef/>
+      </w:r>
+      <w:r>
+        <w:t>displayWordsIf(false)</w:t>
+      </w:r>
+    </w:p>
+  </w:comment>
+  <w:comment w:id="2" w:author="Joseph Verron" w:date="2024-12-08T16:15:00Z" w:initials="JV">
+    <w:p>
+      <w:pPr>
+        <w:pStyle w:val="Commentaire"/>
+      </w:pPr>
+      <w:r>
+        <w:rPr>
+          <w:rStyle w:val="Marquedecommentaire"/>
+        </w:rPr>
+        <w:annotationRef/>
+      </w:r>
+      <w:r>
+        <w:t>displayDocPartIf(false)</w:t>
+      </w:r>
+    </w:p>
+  </w:comment>
+  <w:comment w:id="3" w:author="Joseph Verron" w:date="2024-12-08T16:14:00Z" w:initials="JV">
+    <w:p>
+      <w:pPr>
+        <w:pStyle w:val="Commentaire"/>
+      </w:pPr>
+      <w:r>
+        <w:rPr>
+          <w:rStyle w:val="Marquedecommentaire"/>
+        </w:rPr>
+        <w:annotationRef/>
+      </w:r>
+      <w:r>
+        <w:t>displayTableRowIf(false)</w:t>
+      </w:r>
+    </w:p>
+  </w:comment>
+</w:comments>
+</file>
+
+<file path=word/commentsExtended.xml><?xml version="1.0" encoding="utf-8"?>
+<w15:commentsEx xmlns:wpc="http://schemas.microsoft.com/office/word/2010/wordprocessingCanvas" xmlns:cx="http://schemas.microsoft.com/office/drawing/2014/chartex" xmlns:cx1="http://schemas.microsoft.com/office/drawing/2015/9/8/chartex" xmlns:cx2="http://schemas.microsoft.com/office/drawing/2015/10/21/chartex" xmlns:cx3="http://schemas.microsoft.com/office/drawing/2016/5/9/chartex" xmlns:cx4="http://schemas.microsoft.com/office/drawing/2016/5/10/chartex" xmlns:cx5="http://schemas.microsoft.com/office/drawing/2016/5/11/chartex" xmlns:cx6="http://schemas.microsoft.com/office/drawing/2016/5/12/chartex" xmlns:cx7="http://schemas.microsoft.com/office/drawing/2016/5/13/chartex" xmlns:cx8="http://schemas.microsoft.com/office/drawing/2016/5/14/chartex" xmlns:mc="http://schemas.openxmlformats.org/markup-compatibility/2006" xmlns:aink="http://schemas.microsoft.com/office/drawing/2016/ink" xmlns:am3d="http://schemas.microsoft.com/office/drawing/2017/model3d" xmlns:o="urn:schemas-microsoft-com:office:office" xmlns:oel="http://schemas.microsoft.com/office/2019/extlst" xmlns:r="http://schemas.openxmlformats.org/officeDocument/2006/relationships" xmlns:m="http://schemas.openxmlformats.org/officeDocument/2006/math" xmlns:v="urn:schemas-microsoft-com:vml" xmlns:wp14="http://schemas.microsoft.com/office/word/2010/wordprocessingDrawing" xmlns:wp="http://schemas.openxmlformats.org/drawingml/2006/wordprocessingDrawing" xmlns:w10="urn:schemas-microsoft-com:office:word" xmlns:w="http://schemas.openxmlformats.org/wordprocessingml/2006/main" xmlns:w14="http://schemas.microsoft.com/office/word/2010/wordml" xmlns:w15="http://schemas.microsoft.com/office/word/2012/wordml" xmlns:w16cex="http://schemas.microsoft.com/office/word/2018/wordml/cex" xmlns:w16cid="http://schemas.microsoft.com/office/word/2016/wordml/cid" xmlns:w16="http://schemas.microsoft.com/office/word/2018/wordml" xmlns:w16du="http://schemas.microsoft.com/office/word/2023/wordml/word16du" xmlns:w16sdtdh="http://schemas.microsoft.com/office/word/2020/wordml/sdtdatahash" xmlns:w16se="http://schemas.microsoft.com/office/word/2015/wordml/symex" xmlns:wpg="http://schemas.microsoft.com/office/word/2010/wordprocessingGroup" xmlns:wpi="http://schemas.microsoft.com/office/word/2010/wordprocessingInk" xmlns:wne="http://schemas.microsoft.com/office/word/2006/wordml" xmlns:wps="http://schemas.microsoft.com/office/word/2010/wordprocessingShape" mc:Ignorable="w14 w15 w16se w16cid w16 w16cex w16sdtdh w16du wp14">
+  <w15:commentEx w15:paraId="7E1AE261" w15:done="0"/>
+  <w15:commentEx w15:paraId="0DED1F6D" w15:done="0"/>
+  <w15:commentEx w15:paraId="0DC4769A" w15:done="0"/>
+  <w15:commentEx w15:paraId="58D5BB96" w15:done="0"/>
+</w15:commentsEx>
+</file>
+
+<file path=word/commentsExtensible.xml><?xml version="1.0" encoding="utf-8"?>
+<w16cex:commentsExtensible xmlns:wpc="http://schemas.microsoft.com/office/word/2010/wordprocessingCanvas" xmlns:cx="http://schemas.microsoft.com/office/drawing/2014/chartex" xmlns:cx1="http://schemas.microsoft.com/office/drawing/2015/9/8/chartex" xmlns:cx2="http://schemas.microsoft.com/office/drawing/2015/10/21/chartex" xmlns:cx3="http://schemas.microsoft.com/office/drawing/2016/5/9/chartex" xmlns:cx4="http://schemas.microsoft.com/office/drawing/2016/5/10/chartex" xmlns:cx5="http://schemas.microsoft.com/office/drawing/2016/5/11/chartex" xmlns:cx6="http://schemas.microsoft.com/office/drawing/2016/5/12/chartex" xmlns:cx7="http://schemas.microsoft.com/office/drawing/2016/5/13/chartex" xmlns:cx8="http://schemas.microsoft.com/office/drawing/2016/5/14/chartex" xmlns:cr="http://schemas.microsoft.com/office/comments/2020/reactions" xmlns:mc="http://schemas.openxmlformats.org/markup-compatibility/2006" xmlns:aink="http://schemas.microsoft.com/office/drawing/2016/ink" xmlns:am3d="http://schemas.microsoft.com/office/drawing/2017/model3d" xmlns:o="urn:schemas-microsoft-com:office:office" xmlns:oel="http://schemas.microsoft.com/office/2019/extlst" xmlns:r="http://schemas.openxmlformats.org/officeDocument/2006/relationships" xmlns:m="http://schemas.openxmlformats.org/officeDocument/2006/math" xmlns:v="urn:schemas-microsoft-com:vml" xmlns:wp14="http://schemas.microsoft.com/office/word/2010/wordprocessingDrawing" xmlns:wp="http://schemas.openxmlformats.org/drawingml/2006/wordprocessingDrawing" xmlns:w10="urn:schemas-microsoft-com:office:word" xmlns:w="http://schemas.openxmlformats.org/wordprocessingml/2006/main" xmlns:w14="http://schemas.microsoft.com/office/word/2010/wordml" xmlns:w15="http://schemas.microsoft.com/office/word/2012/wordml" xmlns:w16cex="http://schemas.microsoft.com/office/word/2018/wordml/cex" xmlns:w16cid="http://schemas.microsoft.com/office/word/2016/wordml/cid" xmlns:w16="http://schemas.microsoft.com/office/word/2018/wordml" xmlns:w16du="http://schemas.microsoft.com/office/word/2023/wordml/word16du" xmlns:w16sdtdh="http://schemas.microsoft.com/office/word/2020/wordml/sdtdatahash" xmlns:w16se="http://schemas.microsoft.com/office/word/2015/wordml/symex" xmlns:wpg="http://schemas.microsoft.com/office/word/2010/wordprocessingGroup" xmlns:wpi="http://schemas.microsoft.com/office/word/2010/wordprocessingInk" xmlns:wne="http://schemas.microsoft.com/office/word/2006/wordml" xmlns:wps="http://schemas.microsoft.com/office/word/2010/wordprocessingShape" mc:Ignorable="w14 w15 w16se w16cid w16 w16cex w16sdtdh cr w16du wp14">
+  <w16cex:commentExtensible w16cex:durableId="47E1CA16" w16cex:dateUtc="2024-12-08T08:14:00Z"/>
+  <w16cex:commentExtensible w16cex:durableId="2134BEC2" w16cex:dateUtc="2024-12-08T08:15:00Z"/>
+  <w16cex:commentExtensible w16cex:durableId="31FB40E7" w16cex:dateUtc="2024-12-08T08:15:00Z"/>
+  <w16cex:commentExtensible w16cex:durableId="4F6BD701" w16cex:dateUtc="2024-12-08T08:14:00Z"/>
+</w16cex:commentsExtensible>
+</file>
+
+<file path=word/commentsIds.xml><?xml version="1.0" encoding="utf-8"?>
+<w16cid:commentsIds xmlns:wpc="http://schemas.microsoft.com/office/word/2010/wordprocessingCanvas" xmlns:cx="http://schemas.microsoft.com/office/drawing/2014/chartex" xmlns:cx1="http://schemas.microsoft.com/office/drawing/2015/9/8/chartex" xmlns:cx2="http://schemas.microsoft.com/office/drawing/2015/10/21/chartex" xmlns:cx3="http://schemas.microsoft.com/office/drawing/2016/5/9/chartex" xmlns:cx4="http://schemas.microsoft.com/office/drawing/2016/5/10/chartex" xmlns:cx5="http://schemas.microsoft.com/office/drawing/2016/5/11/chartex" xmlns:cx6="http://schemas.microsoft.com/office/drawing/2016/5/12/chartex" xmlns:cx7="http://schemas.microsoft.com/office/drawing/2016/5/13/chartex" xmlns:cx8="http://schemas.microsoft.com/office/drawing/2016/5/14/chartex" xmlns:mc="http://schemas.openxmlformats.org/markup-compatibility/2006" xmlns:aink="http://schemas.microsoft.com/office/drawing/2016/ink" xmlns:am3d="http://schemas.microsoft.com/office/drawing/2017/model3d" xmlns:o="urn:schemas-microsoft-com:office:office" xmlns:oel="http://schemas.microsoft.com/office/2019/extlst" xmlns:r="http://schemas.openxmlformats.org/officeDocument/2006/relationships" xmlns:m="http://schemas.openxmlformats.org/officeDocument/2006/math" xmlns:v="urn:schemas-microsoft-com:vml" xmlns:wp14="http://schemas.microsoft.com/office/word/2010/wordprocessingDrawing" xmlns:wp="http://schemas.openxmlformats.org/drawingml/2006/wordprocessingDrawing" xmlns:w10="urn:schemas-microsoft-com:office:word" xmlns:w="http://schemas.openxmlformats.org/wordprocessingml/2006/main" xmlns:w14="http://schemas.microsoft.com/office/word/2010/wordml" xmlns:w15="http://schemas.microsoft.com/office/word/2012/wordml" xmlns:w16cex="http://schemas.microsoft.com/office/word/2018/wordml/cex" xmlns:w16cid="http://schemas.microsoft.com/office/word/2016/wordml/cid" xmlns:w16="http://schemas.microsoft.com/office/word/2018/wordml" xmlns:w16du="http://schemas.microsoft.com/office/word/2023/wordml/word16du" xmlns:w16sdtdh="http://schemas.microsoft.com/office/word/2020/wordml/sdtdatahash" xmlns:w16se="http://schemas.microsoft.com/office/word/2015/wordml/symex" xmlns:wpg="http://schemas.microsoft.com/office/word/2010/wordprocessingGroup" xmlns:wpi="http://schemas.microsoft.com/office/word/2010/wordprocessingInk" xmlns:wne="http://schemas.microsoft.com/office/word/2006/wordml" xmlns:wps="http://schemas.microsoft.com/office/word/2010/wordprocessingShape" mc:Ignorable="w14 w15 w16se w16cid w16 w16cex w16sdtdh w16du wp14">
+  <w16cid:commentId w16cid:paraId="7E1AE261" w16cid:durableId="47E1CA16"/>
+  <w16cid:commentId w16cid:paraId="0DED1F6D" w16cid:durableId="2134BEC2"/>
+  <w16cid:commentId w16cid:paraId="0DC4769A" w16cid:durableId="31FB40E7"/>
+  <w16cid:commentId w16cid:paraId="58D5BB96" w16cid:durableId="4F6BD701"/>
+</w16cid:commentsIds>
 </file>
 
 <file path=word/endnotes.xml><?xml version="1.0" encoding="utf-8"?>
@@ -979,6 +1119,14 @@
     <w:abstractNumId w:val="2"/>
   </w:num>
 </w:numbering>
+</file>
+
+<file path=word/people.xml><?xml version="1.0" encoding="utf-8"?>
+<w15:people xmlns:wpc="http://schemas.microsoft.com/office/word/2010/wordprocessingCanvas" xmlns:cx="http://schemas.microsoft.com/office/drawing/2014/chartex" xmlns:cx1="http://schemas.microsoft.com/office/drawing/2015/9/8/chartex" xmlns:cx2="http://schemas.microsoft.com/office/drawing/2015/10/21/chartex" xmlns:cx3="http://schemas.microsoft.com/office/drawing/2016/5/9/chartex" xmlns:cx4="http://schemas.microsoft.com/office/drawing/2016/5/10/chartex" xmlns:cx5="http://schemas.microsoft.com/office/drawing/2016/5/11/chartex" xmlns:cx6="http://schemas.microsoft.com/office/drawing/2016/5/12/chartex" xmlns:cx7="http://schemas.microsoft.com/office/drawing/2016/5/13/chartex" xmlns:cx8="http://schemas.microsoft.com/office/drawing/2016/5/14/chartex" xmlns:mc="http://schemas.openxmlformats.org/markup-compatibility/2006" xmlns:aink="http://schemas.microsoft.com/office/drawing/2016/ink" xmlns:am3d="http://schemas.microsoft.com/office/drawing/2017/model3d" xmlns:o="urn:schemas-microsoft-com:office:office" xmlns:oel="http://schemas.microsoft.com/office/2019/extlst" xmlns:r="http://schemas.openxmlformats.org/officeDocument/2006/relationships" xmlns:m="http://schemas.openxmlformats.org/officeDocument/2006/math" xmlns:v="urn:schemas-microsoft-com:vml" xmlns:wp14="http://schemas.microsoft.com/office/word/2010/wordprocessingDrawing" xmlns:wp="http://schemas.openxmlformats.org/drawingml/2006/wordprocessingDrawing" xmlns:w10="urn:schemas-microsoft-com:office:word" xmlns:w="http://schemas.openxmlformats.org/wordprocessingml/2006/main" xmlns:w14="http://schemas.microsoft.com/office/word/2010/wordml" xmlns:w15="http://schemas.microsoft.com/office/word/2012/wordml" xmlns:w16cex="http://schemas.microsoft.com/office/word/2018/wordml/cex" xmlns:w16cid="http://schemas.microsoft.com/office/word/2016/wordml/cid" xmlns:w16="http://schemas.microsoft.com/office/word/2018/wordml" xmlns:w16du="http://schemas.microsoft.com/office/word/2023/wordml/word16du" xmlns:w16sdtdh="http://schemas.microsoft.com/office/word/2020/wordml/sdtdatahash" xmlns:w16se="http://schemas.microsoft.com/office/word/2015/wordml/symex" xmlns:wpg="http://schemas.microsoft.com/office/word/2010/wordprocessingGroup" xmlns:wpi="http://schemas.microsoft.com/office/word/2010/wordprocessingInk" xmlns:wne="http://schemas.microsoft.com/office/word/2006/wordml" xmlns:wps="http://schemas.microsoft.com/office/word/2010/wordprocessingShape" mc:Ignorable="w14 w15 w16se w16cid w16 w16cex w16sdtdh w16du wp14">
+  <w15:person w15:author="Joseph Verron">
+    <w15:presenceInfo w15:providerId="Windows Live" w15:userId="5f74821deac5682e"/>
+  </w15:person>
+</w15:people>
 </file>
 
 <file path=word/styles.xml><?xml version="1.0" encoding="utf-8"?>
@@ -2294,6 +2442,74 @@
       </w:tcPr>
     </w:tblStylePr>
   </w:style>
+  <w:style w:type="character" w:styleId="Marquedecommentaire">
+    <w:name w:val="annotation reference"/>
+    <w:basedOn w:val="Policepardfaut"/>
+    <w:uiPriority w:val="99"/>
+    <w:semiHidden/>
+    <w:unhideWhenUsed/>
+    <w:rsid w:val="0014039E"/>
+    <w:rPr>
+      <w:sz w:val="16"/>
+      <w:szCs w:val="16"/>
+    </w:rPr>
+  </w:style>
+  <w:style w:type="paragraph" w:styleId="Commentaire">
+    <w:name w:val="annotation text"/>
+    <w:basedOn w:val="Normal"/>
+    <w:link w:val="CommentaireCar"/>
+    <w:uiPriority w:val="99"/>
+    <w:unhideWhenUsed/>
+    <w:rsid w:val="0014039E"/>
+    <w:pPr>
+      <w:spacing w:line="240" w:lineRule="auto"/>
+    </w:pPr>
+    <w:rPr>
+      <w:sz w:val="20"/>
+      <w:szCs w:val="20"/>
+    </w:rPr>
+  </w:style>
+  <w:style w:type="character" w:customStyle="1" w:styleId="CommentaireCar">
+    <w:name w:val="Commentaire Car"/>
+    <w:basedOn w:val="Policepardfaut"/>
+    <w:link w:val="Commentaire"/>
+    <w:uiPriority w:val="99"/>
+    <w:rsid w:val="0014039E"/>
+    <w:rPr>
+      <w:sz w:val="20"/>
+      <w:szCs w:val="20"/>
+      <w:lang w:val="en-US"/>
+    </w:rPr>
+  </w:style>
+  <w:style w:type="paragraph" w:styleId="Objetducommentaire">
+    <w:name w:val="annotation subject"/>
+    <w:basedOn w:val="Commentaire"/>
+    <w:next w:val="Commentaire"/>
+    <w:link w:val="ObjetducommentaireCar"/>
+    <w:uiPriority w:val="99"/>
+    <w:semiHidden/>
+    <w:unhideWhenUsed/>
+    <w:rsid w:val="0014039E"/>
+    <w:rPr>
+      <w:b/>
+      <w:bCs/>
+    </w:rPr>
+  </w:style>
+  <w:style w:type="character" w:customStyle="1" w:styleId="ObjetducommentaireCar">
+    <w:name w:val="Objet du commentaire Car"/>
+    <w:basedOn w:val="CommentaireCar"/>
+    <w:link w:val="Objetducommentaire"/>
+    <w:uiPriority w:val="99"/>
+    <w:semiHidden/>
+    <w:rsid w:val="0014039E"/>
+    <w:rPr>
+      <w:b/>
+      <w:bCs/>
+      <w:sz w:val="20"/>
+      <w:szCs w:val="20"/>
+      <w:lang w:val="en-US"/>
+    </w:rPr>
+  </w:style>
 </w:styles>
 </file>
 

</xml_diff>